<commit_message>
Updated my progress log
</commit_message>
<xml_diff>
--- a/Documentation/Chris's Sem 2 Progress Log.docx
+++ b/Documentation/Chris's Sem 2 Progress Log.docx
@@ -7,17 +7,7 @@
         <w:pStyle w:val="Title"/>
       </w:pPr>
       <w:r>
-        <w:t xml:space="preserve">Chris’s INB381 </w:t>
-      </w:r>
-      <w:proofErr w:type="spellStart"/>
-      <w:proofErr w:type="gramStart"/>
-      <w:r>
-        <w:t>Sem</w:t>
-      </w:r>
-      <w:proofErr w:type="spellEnd"/>
-      <w:proofErr w:type="gramEnd"/>
-      <w:r>
-        <w:t xml:space="preserve"> 2 Progress Log</w:t>
+        <w:t>Chris’s INB381 Sem 2 Progress Log</w:t>
       </w:r>
     </w:p>
     <w:p>
@@ -61,15 +51,7 @@
         </w:numPr>
       </w:pPr>
       <w:r>
-        <w:t>Using “</w:t>
-      </w:r>
-      <w:proofErr w:type="spellStart"/>
-      <w:r>
-        <w:t>SetAnimationState</w:t>
-      </w:r>
-      <w:proofErr w:type="spellEnd"/>
-      <w:r>
-        <w:t>” function in Limb blueprint</w:t>
+        <w:t>Using “SetAnimationState” function in Limb blueprint</w:t>
       </w:r>
     </w:p>
     <w:p>
@@ -81,15 +63,7 @@
         </w:numPr>
       </w:pPr>
       <w:r>
-        <w:t xml:space="preserve">Now using easily edited </w:t>
-      </w:r>
-      <w:proofErr w:type="spellStart"/>
-      <w:r>
-        <w:t>enum</w:t>
-      </w:r>
-      <w:proofErr w:type="spellEnd"/>
-      <w:r>
-        <w:t xml:space="preserve"> variable that is checked every tick</w:t>
+        <w:t>Now using easily edited enum variable that is checked every tick</w:t>
       </w:r>
     </w:p>
     <w:p>
@@ -100,12 +74,13 @@
         <w:t>Week 2</w:t>
       </w:r>
       <w:r>
-        <w:t xml:space="preserve"> (6 hours worked as at 11pm 28</w:t>
-      </w:r>
-      <w:bookmarkStart w:id="0" w:name="_GoBack"/>
-      <w:bookmarkEnd w:id="0"/>
-      <w:r>
-        <w:t>/7)</w:t>
+        <w:t xml:space="preserve"> (</w:t>
+      </w:r>
+      <w:r>
+        <w:t>20 hours worked</w:t>
+      </w:r>
+      <w:r>
+        <w:t>)</w:t>
       </w:r>
       <w:r>
         <w:t>:</w:t>
@@ -135,13 +110,8 @@
         </w:numPr>
       </w:pPr>
       <w:r>
-        <w:t xml:space="preserve">Standing, Hopping, Crawling, Cartwheeling, </w:t>
-      </w:r>
-      <w:proofErr w:type="spellStart"/>
-      <w:r>
-        <w:t>AllFours</w:t>
-      </w:r>
-      <w:proofErr w:type="spellEnd"/>
+        <w:t>Standing, Hopping, Crawling, Cartwheeling, AllFours</w:t>
+      </w:r>
     </w:p>
     <w:p>
       <w:pPr>
@@ -152,23 +122,7 @@
         </w:numPr>
       </w:pPr>
       <w:r>
-        <w:t xml:space="preserve">Added a global function library with </w:t>
-      </w:r>
-      <w:proofErr w:type="spellStart"/>
-      <w:r>
-        <w:t>IsArm</w:t>
-      </w:r>
-      <w:proofErr w:type="spellEnd"/>
-      <w:r>
-        <w:t xml:space="preserve"> and </w:t>
-      </w:r>
-      <w:proofErr w:type="spellStart"/>
-      <w:r>
-        <w:t>IsLeg</w:t>
-      </w:r>
-      <w:proofErr w:type="spellEnd"/>
-      <w:r>
-        <w:t xml:space="preserve"> helper functions</w:t>
+        <w:t>Added a global function library with IsArm and IsLeg helper functions</w:t>
       </w:r>
     </w:p>
     <w:p>
@@ -180,23 +134,48 @@
         </w:numPr>
       </w:pPr>
       <w:r>
-        <w:t xml:space="preserve">Added </w:t>
-      </w:r>
-      <w:proofErr w:type="spellStart"/>
-      <w:r>
-        <w:t>enum</w:t>
-      </w:r>
-      <w:proofErr w:type="spellEnd"/>
-      <w:r>
-        <w:t xml:space="preserve"> variable for limbs (</w:t>
-      </w:r>
-      <w:proofErr w:type="spellStart"/>
-      <w:r>
-        <w:t>LimbEnum</w:t>
-      </w:r>
-      <w:proofErr w:type="spellEnd"/>
-      <w:r>
-        <w:t>)</w:t>
+        <w:t>Added enum variable for limbs (LimbEnum)</w:t>
+      </w:r>
+    </w:p>
+    <w:p>
+      <w:pPr>
+        <w:pStyle w:val="ListParagraph"/>
+        <w:numPr>
+          <w:ilvl w:val="0"/>
+          <w:numId w:val="1"/>
+        </w:numPr>
+      </w:pPr>
+      <w:r>
+        <w:t xml:space="preserve">Almost fully set up all animation </w:t>
+      </w:r>
+      <w:bookmarkStart w:id="0" w:name="_GoBack"/>
+      <w:bookmarkEnd w:id="0"/>
+      <w:r>
+        <w:t>state machines on the limbs</w:t>
+      </w:r>
+    </w:p>
+    <w:p>
+      <w:pPr>
+        <w:pStyle w:val="ListParagraph"/>
+        <w:numPr>
+          <w:ilvl w:val="0"/>
+          <w:numId w:val="1"/>
+        </w:numPr>
+      </w:pPr>
+      <w:r>
+        <w:t>Imported new animations</w:t>
+      </w:r>
+    </w:p>
+    <w:p>
+      <w:pPr>
+        <w:pStyle w:val="ListParagraph"/>
+        <w:numPr>
+          <w:ilvl w:val="0"/>
+          <w:numId w:val="1"/>
+        </w:numPr>
+      </w:pPr>
+      <w:r>
+        <w:t>Attempted to get them to work (with minor success)</w:t>
       </w:r>
     </w:p>
     <w:sectPr>

</xml_diff>